<commit_message>
add elasticsearch and mysql
</commit_message>
<xml_diff>
--- a/eclipse笔记.docx
+++ b/eclipse笔记.docx
@@ -29,7 +29,7 @@
     </w:p>
     <w:p>
       <w:pPr>
-        <w:pStyle w:val="2"/>
+        <w:pStyle w:val="1"/>
       </w:pPr>
       <w:r>
         <w:rPr>
@@ -229,7 +229,7 @@
                     </pic:cNvPicPr>
                   </pic:nvPicPr>
                   <pic:blipFill>
-                    <a:blip r:embed="rId6"/>
+                    <a:blip r:embed="rId7"/>
                     <a:srcRect/>
                     <a:stretch>
                       <a:fillRect/>
@@ -259,11 +259,6 @@
       </w:r>
     </w:p>
     <w:p>
-      <w:pPr>
-        <w:rPr>
-          <w:rFonts w:hint="eastAsia"/>
-        </w:rPr>
-      </w:pPr>
       <w:r>
         <w:rPr>
           <w:rFonts w:hint="eastAsia"/>
@@ -291,10 +286,7 @@
     </w:p>
     <w:p>
       <w:pPr>
-        <w:pStyle w:val="2"/>
-        <w:rPr>
-          <w:rFonts w:hint="eastAsia"/>
-        </w:rPr>
+        <w:pStyle w:val="1"/>
       </w:pPr>
       <w:r>
         <w:rPr>
@@ -304,11 +296,6 @@
       </w:r>
     </w:p>
     <w:p>
-      <w:pPr>
-        <w:rPr>
-          <w:rFonts w:hint="eastAsia"/>
-        </w:rPr>
-      </w:pPr>
       <w:r>
         <w:rPr>
           <w:rFonts w:hint="eastAsia"/>
@@ -329,11 +316,6 @@
       </w:r>
     </w:p>
     <w:p>
-      <w:pPr>
-        <w:rPr>
-          <w:rFonts w:hint="eastAsia"/>
-        </w:rPr>
-      </w:pPr>
       <w:r>
         <w:rPr>
           <w:noProof/>
@@ -356,7 +338,7 @@
                     </pic:cNvPicPr>
                   </pic:nvPicPr>
                   <pic:blipFill>
-                    <a:blip r:embed="rId7"/>
+                    <a:blip r:embed="rId8"/>
                     <a:srcRect/>
                     <a:stretch>
                       <a:fillRect/>
@@ -387,10 +369,7 @@
     </w:p>
     <w:p>
       <w:pPr>
-        <w:pStyle w:val="2"/>
-        <w:rPr>
-          <w:rFonts w:hint="eastAsia"/>
-        </w:rPr>
+        <w:pStyle w:val="1"/>
       </w:pPr>
       <w:r>
         <w:rPr>
@@ -419,11 +398,6 @@
       </w:r>
     </w:p>
     <w:p>
-      <w:pPr>
-        <w:rPr>
-          <w:rFonts w:hint="eastAsia"/>
-        </w:rPr>
-      </w:pPr>
       <w:r>
         <w:rPr>
           <w:rFonts w:hint="eastAsia"/>
@@ -466,7 +440,7 @@
                     </pic:cNvPicPr>
                   </pic:nvPicPr>
                   <pic:blipFill>
-                    <a:blip r:embed="rId8"/>
+                    <a:blip r:embed="rId9"/>
                     <a:srcRect/>
                     <a:stretch>
                       <a:fillRect/>
@@ -495,6 +469,1258 @@
         </w:drawing>
       </w:r>
     </w:p>
+    <w:p>
+      <w:pPr>
+        <w:pStyle w:val="1"/>
+      </w:pPr>
+      <w:r>
+        <w:rPr>
+          <w:rFonts w:hint="eastAsia"/>
+        </w:rPr>
+        <w:t>eclipse.ini</w:t>
+      </w:r>
+    </w:p>
+    <w:p>
+      <w:r>
+        <w:rPr>
+          <w:rFonts w:hint="eastAsia"/>
+        </w:rPr>
+        <w:t>eclipse</w:t>
+      </w:r>
+      <w:r>
+        <w:rPr>
+          <w:rFonts w:hint="eastAsia"/>
+        </w:rPr>
+        <w:t>的启动由</w:t>
+      </w:r>
+      <w:r>
+        <w:rPr>
+          <w:rFonts w:hint="eastAsia"/>
+        </w:rPr>
+        <w:t>%ECLIPSE_HOME%/eclipse.ini</w:t>
+      </w:r>
+      <w:r>
+        <w:rPr>
+          <w:rFonts w:hint="eastAsia"/>
+        </w:rPr>
+        <w:t>控制，如果</w:t>
+      </w:r>
+      <w:r>
+        <w:rPr>
+          <w:rFonts w:hint="eastAsia"/>
+        </w:rPr>
+        <w:t xml:space="preserve">$ECLIPSE_HOME </w:t>
+      </w:r>
+      <w:r>
+        <w:rPr>
+          <w:rFonts w:hint="eastAsia"/>
+        </w:rPr>
+        <w:t>没有被定义，则</w:t>
+      </w:r>
+      <w:r>
+        <w:rPr>
+          <w:rFonts w:hint="eastAsia"/>
+        </w:rPr>
+        <w:t>eclipse</w:t>
+      </w:r>
+      <w:r>
+        <w:rPr>
+          <w:rFonts w:hint="eastAsia"/>
+        </w:rPr>
+        <w:t>安装目录下的默认</w:t>
+      </w:r>
+      <w:r>
+        <w:rPr>
+          <w:rFonts w:hint="eastAsia"/>
+        </w:rPr>
+        <w:t>eclipse.ini</w:t>
+      </w:r>
+      <w:r>
+        <w:rPr>
+          <w:rFonts w:hint="eastAsia"/>
+        </w:rPr>
+        <w:t>会生效。</w:t>
+      </w:r>
+      <w:r>
+        <w:rPr>
+          <w:rFonts w:hint="eastAsia"/>
+        </w:rPr>
+        <w:t>eclipse.ini</w:t>
+      </w:r>
+      <w:r>
+        <w:rPr>
+          <w:rFonts w:hint="eastAsia"/>
+        </w:rPr>
+        <w:t>是一个文本文件，其内容相当于在</w:t>
+      </w:r>
+      <w:r>
+        <w:rPr>
+          <w:rFonts w:hint="eastAsia"/>
+        </w:rPr>
+        <w:t>eclipse</w:t>
+      </w:r>
+      <w:r>
+        <w:rPr>
+          <w:rFonts w:hint="eastAsia"/>
+        </w:rPr>
+        <w:t>运行时添加到</w:t>
+      </w:r>
+      <w:r>
+        <w:rPr>
+          <w:rFonts w:hint="eastAsia"/>
+        </w:rPr>
+        <w:t>eclipse.exe</w:t>
+      </w:r>
+      <w:r>
+        <w:rPr>
+          <w:rFonts w:hint="eastAsia"/>
+        </w:rPr>
+        <w:t>之后的命令行参数。</w:t>
+      </w:r>
+    </w:p>
+    <w:p>
+      <w:r>
+        <w:rPr>
+          <w:rFonts w:hint="eastAsia"/>
+        </w:rPr>
+        <w:t>格式：</w:t>
+      </w:r>
+    </w:p>
+    <w:p>
+      <w:r>
+        <w:rPr>
+          <w:rFonts w:hint="eastAsia"/>
+        </w:rPr>
+        <w:t>1</w:t>
+      </w:r>
+      <w:r>
+        <w:rPr>
+          <w:rFonts w:hint="eastAsia"/>
+        </w:rPr>
+        <w:t>：所有的选项及其相关的参数必须在单独的一行之内，若参数形如“项</w:t>
+      </w:r>
+      <w:r>
+        <w:rPr>
+          <w:rFonts w:hint="eastAsia"/>
+        </w:rPr>
+        <w:t xml:space="preserve"> </w:t>
+      </w:r>
+      <w:r>
+        <w:rPr>
+          <w:rFonts w:hint="eastAsia"/>
+        </w:rPr>
+        <w:t>值”形式，中间的空格需要换行书写</w:t>
+      </w:r>
+      <w:r>
+        <w:rPr>
+          <w:rFonts w:hint="eastAsia"/>
+        </w:rPr>
+        <w:t>,</w:t>
+      </w:r>
+      <w:r>
+        <w:rPr>
+          <w:rFonts w:hint="eastAsia"/>
+        </w:rPr>
+        <w:t>如果值中有空格则需要用双引号括起来</w:t>
+      </w:r>
+      <w:r>
+        <w:rPr>
+          <w:rFonts w:hint="eastAsia"/>
+        </w:rPr>
+        <w:t>;</w:t>
+      </w:r>
+    </w:p>
+    <w:p>
+      <w:r>
+        <w:rPr>
+          <w:rFonts w:hint="eastAsia"/>
+        </w:rPr>
+        <w:t>2</w:t>
+      </w:r>
+      <w:r>
+        <w:rPr>
+          <w:rFonts w:hint="eastAsia"/>
+        </w:rPr>
+        <w:t>：所有在</w:t>
+      </w:r>
+      <w:r>
+        <w:rPr>
+          <w:rFonts w:hint="eastAsia"/>
+        </w:rPr>
+        <w:t>-vmargs</w:t>
+      </w:r>
+      <w:r>
+        <w:rPr>
+          <w:rFonts w:hint="eastAsia"/>
+        </w:rPr>
+        <w:t>之后的参数将会被传输给</w:t>
+      </w:r>
+      <w:r>
+        <w:rPr>
+          <w:rFonts w:hint="eastAsia"/>
+        </w:rPr>
+        <w:t>JVM</w:t>
+      </w:r>
+      <w:r>
+        <w:rPr>
+          <w:rFonts w:hint="eastAsia"/>
+        </w:rPr>
+        <w:t>，所有如果所有对</w:t>
+      </w:r>
+      <w:r>
+        <w:rPr>
+          <w:rFonts w:hint="eastAsia"/>
+        </w:rPr>
+        <w:t xml:space="preserve">Eclipse </w:t>
+      </w:r>
+      <w:r>
+        <w:rPr>
+          <w:rFonts w:hint="eastAsia"/>
+        </w:rPr>
+        <w:t>设置的参数必须写在</w:t>
+      </w:r>
+      <w:r>
+        <w:rPr>
+          <w:rFonts w:hint="eastAsia"/>
+        </w:rPr>
+        <w:t>-vmargs</w:t>
+      </w:r>
+      <w:r>
+        <w:rPr>
+          <w:rFonts w:hint="eastAsia"/>
+        </w:rPr>
+        <w:t>之前</w:t>
+      </w:r>
+      <w:r>
+        <w:rPr>
+          <w:rFonts w:hint="eastAsia"/>
+        </w:rPr>
+        <w:t>.</w:t>
+      </w:r>
+    </w:p>
+    <w:p>
+      <w:r>
+        <w:t>-nosplash</w:t>
+      </w:r>
+    </w:p>
+    <w:p>
+      <w:r>
+        <w:rPr>
+          <w:rFonts w:hint="eastAsia"/>
+        </w:rPr>
+        <w:t>描述：指定启动时不显示闪屏</w:t>
+      </w:r>
+    </w:p>
+    <w:p>
+      <w:r>
+        <w:rPr>
+          <w:rFonts w:hint="eastAsia"/>
+        </w:rPr>
+        <w:t>举例：</w:t>
+      </w:r>
+      <w:r>
+        <w:rPr>
+          <w:rFonts w:hint="eastAsia"/>
+        </w:rPr>
+        <w:t>-nosplash</w:t>
+      </w:r>
+    </w:p>
+    <w:p>
+      <w:r>
+        <w:t>-vm   [jre   path]</w:t>
+      </w:r>
+    </w:p>
+    <w:p>
+      <w:r>
+        <w:rPr>
+          <w:rFonts w:hint="eastAsia"/>
+        </w:rPr>
+        <w:t>描述：指定启动时所使用的</w:t>
+      </w:r>
+      <w:r>
+        <w:rPr>
+          <w:rFonts w:hint="eastAsia"/>
+        </w:rPr>
+        <w:t>Java</w:t>
+      </w:r>
+      <w:r>
+        <w:rPr>
+          <w:rFonts w:hint="eastAsia"/>
+        </w:rPr>
+        <w:t>虚拟机</w:t>
+      </w:r>
+    </w:p>
+    <w:p>
+      <w:r>
+        <w:rPr>
+          <w:rFonts w:hint="eastAsia"/>
+        </w:rPr>
+        <w:t>举</w:t>
+      </w:r>
+      <w:r>
+        <w:rPr>
+          <w:rFonts w:hint="eastAsia"/>
+        </w:rPr>
+        <w:t xml:space="preserve"> </w:t>
+      </w:r>
+      <w:r>
+        <w:rPr>
+          <w:rFonts w:hint="eastAsia"/>
+        </w:rPr>
+        <w:t>例：例如要使用自己的</w:t>
+      </w:r>
+      <w:r>
+        <w:rPr>
+          <w:rFonts w:hint="eastAsia"/>
+        </w:rPr>
+        <w:t>Java</w:t>
+      </w:r>
+      <w:r>
+        <w:rPr>
+          <w:rFonts w:hint="eastAsia"/>
+        </w:rPr>
+        <w:t>虚拟机，则</w:t>
+      </w:r>
+      <w:r>
+        <w:rPr>
+          <w:rFonts w:hint="eastAsia"/>
+        </w:rPr>
+        <w:t>-vm   D:/j2sdk1.4.2_04/jre/bin/java.exe</w:t>
+      </w:r>
+      <w:r>
+        <w:rPr>
+          <w:rFonts w:hint="eastAsia"/>
+        </w:rPr>
+        <w:t>，这样还有一个好处，就是可以开启一个</w:t>
+      </w:r>
+      <w:r>
+        <w:rPr>
+          <w:rFonts w:hint="eastAsia"/>
+        </w:rPr>
+        <w:t>Console</w:t>
+      </w:r>
+      <w:r>
+        <w:rPr>
+          <w:rFonts w:hint="eastAsia"/>
+        </w:rPr>
+        <w:t>，能够显示控制台信息，当然若</w:t>
+      </w:r>
+      <w:r>
+        <w:rPr>
+          <w:rFonts w:hint="eastAsia"/>
+        </w:rPr>
+        <w:t xml:space="preserve"> </w:t>
+      </w:r>
+      <w:r>
+        <w:rPr>
+          <w:rFonts w:hint="eastAsia"/>
+        </w:rPr>
+        <w:t>使用</w:t>
+      </w:r>
+      <w:r>
+        <w:rPr>
+          <w:rFonts w:hint="eastAsia"/>
+        </w:rPr>
+        <w:t>-vm   D:/j2sdk1.4.2_04/jre/bin/javaw.exe</w:t>
+      </w:r>
+      <w:r>
+        <w:rPr>
+          <w:rFonts w:hint="eastAsia"/>
+        </w:rPr>
+        <w:t>则不会再显示控制台</w:t>
+      </w:r>
+    </w:p>
+    <w:p>
+      <w:r>
+        <w:t>-vmargs   [Java   VM   arguments]</w:t>
+      </w:r>
+    </w:p>
+    <w:p>
+      <w:r>
+        <w:rPr>
+          <w:rFonts w:hint="eastAsia"/>
+        </w:rPr>
+        <w:t>描述：指定启动时要使用的</w:t>
+      </w:r>
+      <w:r>
+        <w:rPr>
+          <w:rFonts w:hint="eastAsia"/>
+        </w:rPr>
+        <w:t>Java</w:t>
+      </w:r>
+      <w:r>
+        <w:rPr>
+          <w:rFonts w:hint="eastAsia"/>
+        </w:rPr>
+        <w:t>虚拟机参数</w:t>
+      </w:r>
+    </w:p>
+    <w:p>
+      <w:r>
+        <w:rPr>
+          <w:rFonts w:hint="eastAsia"/>
+        </w:rPr>
+        <w:t>注：此参数一定要放在所有参数变量的最后面</w:t>
+      </w:r>
+    </w:p>
+    <w:p>
+      <w:r>
+        <w:rPr>
+          <w:rFonts w:hint="eastAsia"/>
+        </w:rPr>
+        <w:t>如</w:t>
+      </w:r>
+      <w:r>
+        <w:rPr>
+          <w:rFonts w:hint="eastAsia"/>
+        </w:rPr>
+        <w:t xml:space="preserve"> -vmargs</w:t>
+      </w:r>
+    </w:p>
+    <w:p>
+      <w:r>
+        <w:t>-Xms40m</w:t>
+      </w:r>
+    </w:p>
+    <w:p>
+      <w:r>
+        <w:t>-Xmx256m</w:t>
+      </w:r>
+    </w:p>
+    <w:p>
+      <w:r>
+        <w:lastRenderedPageBreak/>
+        <w:t>-XX:PermSize=64M</w:t>
+      </w:r>
+    </w:p>
+    <w:p>
+      <w:r>
+        <w:t>-XX:MaxPermSize=128M</w:t>
+      </w:r>
+    </w:p>
+    <w:p>
+      <w:pPr>
+        <w:pStyle w:val="1"/>
+      </w:pPr>
+      <w:r>
+        <w:rPr>
+          <w:rFonts w:hint="eastAsia"/>
+        </w:rPr>
+        <w:t>Memory Analyzer</w:t>
+      </w:r>
+    </w:p>
+    <w:p>
+      <w:pPr>
+        <w:pStyle w:val="2"/>
+      </w:pPr>
+      <w:r>
+        <w:rPr>
+          <w:rFonts w:hint="eastAsia"/>
+        </w:rPr>
+        <w:t>concept</w:t>
+      </w:r>
+      <w:r>
+        <w:rPr>
+          <w:rFonts w:hint="eastAsia"/>
+        </w:rPr>
+        <w:t>(</w:t>
+      </w:r>
+      <w:r>
+        <w:rPr>
+          <w:rFonts w:hint="eastAsia"/>
+        </w:rPr>
+        <w:t>概念</w:t>
+      </w:r>
+      <w:r>
+        <w:rPr>
+          <w:rFonts w:hint="eastAsia"/>
+        </w:rPr>
+        <w:t>)</w:t>
+      </w:r>
+    </w:p>
+    <w:p>
+      <w:pPr>
+        <w:pStyle w:val="3"/>
+      </w:pPr>
+      <w:r>
+        <w:t>Heap Dump</w:t>
+      </w:r>
+    </w:p>
+    <w:p>
+      <w:pPr>
+        <w:pStyle w:val="p"/>
+        <w:rPr>
+          <w:rFonts w:ascii="Arial" w:hAnsi="Arial" w:cs="Arial"/>
+          <w:color w:val="FF0000"/>
+          <w:sz w:val="19"/>
+          <w:szCs w:val="19"/>
+        </w:rPr>
+      </w:pPr>
+      <w:r>
+        <w:rPr>
+          <w:rFonts w:ascii="Arial" w:hAnsi="Arial" w:cs="Arial"/>
+          <w:color w:val="000000"/>
+          <w:sz w:val="19"/>
+          <w:szCs w:val="19"/>
+        </w:rPr>
+        <w:t xml:space="preserve">A heap dump is a snapshot of the memory of a Java process at a certain point of time. There are different formats for persisting this data, and depending on the format it may contain different pieces of information, but in general the snapshot contains information about the java objects and classes in the heap at the moment the snapshot was triggered. </w:t>
+      </w:r>
+      <w:r>
+        <w:rPr>
+          <w:rFonts w:ascii="Arial" w:hAnsi="Arial" w:cs="Arial"/>
+          <w:color w:val="FF0000"/>
+          <w:sz w:val="19"/>
+          <w:szCs w:val="19"/>
+        </w:rPr>
+        <w:t>Usually a full GC is triggered before the heap dump is written so it contains information about the remaining objects.</w:t>
+      </w:r>
+    </w:p>
+    <w:p>
+      <w:pPr>
+        <w:rPr>
+          <w:color w:val="000000"/>
+        </w:rPr>
+      </w:pPr>
+      <w:r>
+        <w:rPr>
+          <w:rFonts w:hint="eastAsia"/>
+        </w:rPr>
+        <w:t>当做</w:t>
+      </w:r>
+      <w:r>
+        <w:rPr>
+          <w:rFonts w:hint="eastAsia"/>
+        </w:rPr>
+        <w:t>dump</w:t>
+      </w:r>
+      <w:r>
+        <w:rPr>
+          <w:rFonts w:hint="eastAsia"/>
+        </w:rPr>
+        <w:t>操作时会先进行一次</w:t>
+      </w:r>
+      <w:r>
+        <w:rPr>
+          <w:rFonts w:hint="eastAsia"/>
+        </w:rPr>
+        <w:t>Full GC</w:t>
+      </w:r>
+    </w:p>
+    <w:p>
+      <w:pPr>
+        <w:pStyle w:val="3"/>
+      </w:pPr>
+      <w:r>
+        <w:t>Shallow vs. Retained Heap</w:t>
+      </w:r>
+    </w:p>
+    <w:p>
+      <w:r>
+        <w:rPr>
+          <w:rFonts w:hint="eastAsia"/>
+        </w:rPr>
+        <w:t>Shallow</w:t>
+      </w:r>
+      <w:r>
+        <w:rPr>
+          <w:rFonts w:hint="eastAsia"/>
+        </w:rPr>
+        <w:t xml:space="preserve"> </w:t>
+      </w:r>
+      <w:r>
+        <w:rPr>
+          <w:rFonts w:hint="eastAsia"/>
+        </w:rPr>
+        <w:t>Heap</w:t>
+      </w:r>
+      <w:r>
+        <w:rPr>
+          <w:rFonts w:hint="eastAsia"/>
+        </w:rPr>
+        <w:t>是只包含这个对象自身</w:t>
+      </w:r>
+      <w:r>
+        <w:rPr>
+          <w:rFonts w:hint="eastAsia"/>
+        </w:rPr>
+        <w:t>,</w:t>
+      </w:r>
+      <w:r>
+        <w:rPr>
+          <w:rFonts w:hint="eastAsia"/>
+        </w:rPr>
+        <w:t>而不包含所引用的对象</w:t>
+      </w:r>
+    </w:p>
+    <w:p>
+      <w:r>
+        <w:rPr>
+          <w:rFonts w:hint="eastAsia"/>
+        </w:rPr>
+        <w:t>Retained Heap</w:t>
+      </w:r>
+      <w:r>
+        <w:rPr>
+          <w:rFonts w:hint="eastAsia"/>
+        </w:rPr>
+        <w:t>包含对象自身和该对象所引用的对象所占用的</w:t>
+      </w:r>
+      <w:r>
+        <w:rPr>
+          <w:rFonts w:hint="eastAsia"/>
+        </w:rPr>
+        <w:t>Heap</w:t>
+      </w:r>
+      <w:r>
+        <w:rPr>
+          <w:rFonts w:hint="eastAsia"/>
+        </w:rPr>
+        <w:t>大小</w:t>
+      </w:r>
+    </w:p>
+    <w:p>
+      <w:pPr>
+        <w:rPr>
+          <w:color w:val="FF0000"/>
+        </w:rPr>
+      </w:pPr>
+      <w:r>
+        <w:rPr>
+          <w:rStyle w:val="a7"/>
+          <w:rFonts w:ascii="Arial" w:hAnsi="Arial" w:cs="Arial"/>
+          <w:b w:val="0"/>
+          <w:color w:val="FF0000"/>
+          <w:sz w:val="19"/>
+          <w:szCs w:val="19"/>
+        </w:rPr>
+        <w:t>Retained set</w:t>
+      </w:r>
+      <w:r>
+        <w:rPr>
+          <w:color w:val="FF0000"/>
+        </w:rPr>
+        <w:t xml:space="preserve"> of X is the set of objects which would be removed by GC when X is garbage collected. </w:t>
+      </w:r>
+    </w:p>
+    <w:p>
+      <w:r>
+        <w:rPr>
+          <w:rStyle w:val="a7"/>
+          <w:rFonts w:ascii="Arial" w:hAnsi="Arial" w:cs="Arial"/>
+          <w:b w:val="0"/>
+          <w:color w:val="000000"/>
+          <w:sz w:val="19"/>
+          <w:szCs w:val="19"/>
+        </w:rPr>
+        <w:t>Retained heap</w:t>
+      </w:r>
+      <w:r>
+        <w:t xml:space="preserve"> of X is the sum of shallow sizes of all objects in the retained set of X, i.e. memory kept alive by X. </w:t>
+      </w:r>
+    </w:p>
+    <w:p>
+      <w:pPr>
+        <w:jc w:val="center"/>
+      </w:pPr>
+      <w:r>
+        <w:rPr>
+          <w:noProof/>
+        </w:rPr>
+        <w:drawing>
+          <wp:inline distT="0" distB="0" distL="0" distR="0">
+            <wp:extent cx="3405637" cy="1970236"/>
+            <wp:effectExtent l="19050" t="0" r="4313" b="0"/>
+            <wp:docPr id="3" name="图片 1"/>
+            <wp:cNvGraphicFramePr>
+              <a:graphicFrameLocks xmlns:a="http://schemas.openxmlformats.org/drawingml/2006/main" noChangeAspect="1"/>
+            </wp:cNvGraphicFramePr>
+            <a:graphic xmlns:a="http://schemas.openxmlformats.org/drawingml/2006/main">
+              <a:graphicData uri="http://schemas.openxmlformats.org/drawingml/2006/picture">
+                <pic:pic xmlns:pic="http://schemas.openxmlformats.org/drawingml/2006/picture">
+                  <pic:nvPicPr>
+                    <pic:cNvPr id="0" name="Picture 1"/>
+                    <pic:cNvPicPr>
+                      <a:picLocks noChangeAspect="1" noChangeArrowheads="1"/>
+                    </pic:cNvPicPr>
+                  </pic:nvPicPr>
+                  <pic:blipFill>
+                    <a:blip r:embed="rId10"/>
+                    <a:srcRect/>
+                    <a:stretch>
+                      <a:fillRect/>
+                    </a:stretch>
+                  </pic:blipFill>
+                  <pic:spPr bwMode="auto">
+                    <a:xfrm>
+                      <a:off x="0" y="0"/>
+                      <a:ext cx="3408105" cy="1971664"/>
+                    </a:xfrm>
+                    <a:prstGeom prst="rect">
+                      <a:avLst/>
+                    </a:prstGeom>
+                    <a:noFill/>
+                    <a:ln w="9525">
+                      <a:noFill/>
+                      <a:miter lim="800000"/>
+                      <a:headEnd/>
+                      <a:tailEnd/>
+                    </a:ln>
+                  </pic:spPr>
+                </pic:pic>
+              </a:graphicData>
+            </a:graphic>
+          </wp:inline>
+        </w:drawing>
+      </w:r>
+    </w:p>
+    <w:p>
+      <w:pPr>
+        <w:jc w:val="left"/>
+      </w:pPr>
+      <w:r>
+        <w:rPr>
+          <w:rFonts w:hint="eastAsia"/>
+        </w:rPr>
+        <w:t>上图中当</w:t>
+      </w:r>
+      <w:r>
+        <w:rPr>
+          <w:rFonts w:hint="eastAsia"/>
+        </w:rPr>
+        <w:t>E</w:t>
+      </w:r>
+      <w:r>
+        <w:rPr>
+          <w:rFonts w:hint="eastAsia"/>
+        </w:rPr>
+        <w:t>不被引用后</w:t>
+      </w:r>
+      <w:r>
+        <w:rPr>
+          <w:rFonts w:hint="eastAsia"/>
+        </w:rPr>
+        <w:t>G</w:t>
+      </w:r>
+      <w:r>
+        <w:rPr>
+          <w:rFonts w:hint="eastAsia"/>
+        </w:rPr>
+        <w:t>将会被回收</w:t>
+      </w:r>
+      <w:r>
+        <w:rPr>
+          <w:rFonts w:hint="eastAsia"/>
+        </w:rPr>
+        <w:t>,</w:t>
+      </w:r>
+      <w:r>
+        <w:rPr>
+          <w:rFonts w:hint="eastAsia"/>
+        </w:rPr>
+        <w:t>但</w:t>
+      </w:r>
+      <w:r>
+        <w:rPr>
+          <w:rFonts w:hint="eastAsia"/>
+        </w:rPr>
+        <w:t>H</w:t>
+      </w:r>
+      <w:r>
+        <w:rPr>
+          <w:rFonts w:hint="eastAsia"/>
+        </w:rPr>
+        <w:t>不会被回收</w:t>
+      </w:r>
+      <w:r>
+        <w:rPr>
+          <w:rFonts w:hint="eastAsia"/>
+        </w:rPr>
+        <w:t>,</w:t>
+      </w:r>
+      <w:r>
+        <w:rPr>
+          <w:rFonts w:hint="eastAsia"/>
+        </w:rPr>
+        <w:t>所以</w:t>
+      </w:r>
+      <w:r>
+        <w:rPr>
+          <w:rFonts w:hint="eastAsia"/>
+        </w:rPr>
+        <w:t>E</w:t>
+      </w:r>
+      <w:r>
+        <w:rPr>
+          <w:rFonts w:hint="eastAsia"/>
+        </w:rPr>
+        <w:t>的</w:t>
+      </w:r>
+      <w:r>
+        <w:rPr>
+          <w:rFonts w:hint="eastAsia"/>
+        </w:rPr>
+        <w:t>Retained Set</w:t>
+      </w:r>
+      <w:r>
+        <w:rPr>
+          <w:rFonts w:hint="eastAsia"/>
+        </w:rPr>
+        <w:t>包含</w:t>
+      </w:r>
+      <w:r>
+        <w:rPr>
+          <w:rFonts w:hint="eastAsia"/>
+        </w:rPr>
+        <w:t>E</w:t>
+      </w:r>
+      <w:r>
+        <w:rPr>
+          <w:rFonts w:hint="eastAsia"/>
+        </w:rPr>
+        <w:t>和</w:t>
+      </w:r>
+      <w:r>
+        <w:rPr>
+          <w:rFonts w:hint="eastAsia"/>
+        </w:rPr>
+        <w:t>G</w:t>
+      </w:r>
+      <w:r>
+        <w:rPr>
+          <w:rFonts w:hint="eastAsia"/>
+        </w:rPr>
+        <w:t>而不包含</w:t>
+      </w:r>
+      <w:r>
+        <w:rPr>
+          <w:rFonts w:hint="eastAsia"/>
+        </w:rPr>
+        <w:t>H</w:t>
+      </w:r>
+    </w:p>
+    <w:p>
+      <w:pPr>
+        <w:pStyle w:val="3"/>
+      </w:pPr>
+      <w:r>
+        <w:lastRenderedPageBreak/>
+        <w:t>Dominator Tree</w:t>
+      </w:r>
+      <w:r>
+        <w:rPr>
+          <w:rFonts w:hint="eastAsia"/>
+        </w:rPr>
+        <w:t>(</w:t>
+      </w:r>
+      <w:r>
+        <w:rPr>
+          <w:rFonts w:hint="eastAsia"/>
+        </w:rPr>
+        <w:t>支配树</w:t>
+      </w:r>
+      <w:r>
+        <w:rPr>
+          <w:rFonts w:hint="eastAsia"/>
+        </w:rPr>
+        <w:t>)</w:t>
+      </w:r>
+    </w:p>
+    <w:p>
+      <w:r>
+        <w:t xml:space="preserve">An object x </w:t>
+      </w:r>
+      <w:r>
+        <w:rPr>
+          <w:rStyle w:val="a7"/>
+          <w:rFonts w:ascii="Arial" w:hAnsi="Arial" w:cs="Arial"/>
+          <w:color w:val="000000"/>
+          <w:sz w:val="19"/>
+          <w:szCs w:val="19"/>
+        </w:rPr>
+        <w:t>dominates</w:t>
+      </w:r>
+      <w:r>
+        <w:t xml:space="preserve"> an object y if every path in the object graph from the start (or the root) node to y must go through x. </w:t>
+      </w:r>
+    </w:p>
+    <w:p>
+      <w:r>
+        <w:rPr>
+          <w:rFonts w:hint="eastAsia"/>
+        </w:rPr>
+        <w:t>如果所有直接或间接引用</w:t>
+      </w:r>
+      <w:r>
+        <w:rPr>
+          <w:rFonts w:hint="eastAsia"/>
+        </w:rPr>
+        <w:t>Y</w:t>
+      </w:r>
+      <w:r>
+        <w:rPr>
+          <w:rFonts w:hint="eastAsia"/>
+        </w:rPr>
+        <w:t>的对象都通过</w:t>
+      </w:r>
+      <w:r>
+        <w:rPr>
+          <w:rFonts w:hint="eastAsia"/>
+        </w:rPr>
+        <w:t>X</w:t>
+      </w:r>
+      <w:r>
+        <w:rPr>
+          <w:rFonts w:hint="eastAsia"/>
+        </w:rPr>
+        <w:t>来引用</w:t>
+      </w:r>
+      <w:r>
+        <w:rPr>
+          <w:rFonts w:hint="eastAsia"/>
+        </w:rPr>
+        <w:t>,</w:t>
+      </w:r>
+      <w:r>
+        <w:rPr>
+          <w:rFonts w:hint="eastAsia"/>
+        </w:rPr>
+        <w:t>那么</w:t>
+      </w:r>
+      <w:r>
+        <w:rPr>
+          <w:rFonts w:hint="eastAsia"/>
+        </w:rPr>
+        <w:t>X</w:t>
+      </w:r>
+      <w:r>
+        <w:rPr>
+          <w:rFonts w:hint="eastAsia"/>
+        </w:rPr>
+        <w:t>是</w:t>
+      </w:r>
+      <w:r>
+        <w:rPr>
+          <w:rFonts w:hint="eastAsia"/>
+        </w:rPr>
+        <w:t>Y</w:t>
+      </w:r>
+      <w:r>
+        <w:rPr>
+          <w:rFonts w:hint="eastAsia"/>
+        </w:rPr>
+        <w:t>的支配者</w:t>
+      </w:r>
+    </w:p>
+    <w:p>
+      <w:r>
+        <w:t>The</w:t>
+      </w:r>
+      <w:r>
+        <w:rPr>
+          <w:b/>
+        </w:rPr>
+        <w:t xml:space="preserve"> immediate dominator</w:t>
+      </w:r>
+      <w:r>
+        <w:t xml:space="preserve"> x of some object y is the dominator closest to the object y. </w:t>
+      </w:r>
+    </w:p>
+    <w:p/>
+    <w:p>
+      <w:r>
+        <w:rPr>
+          <w:rFonts w:hint="eastAsia"/>
+        </w:rPr>
+        <w:t>引用关系图</w:t>
+      </w:r>
+      <w:r>
+        <w:rPr>
+          <w:rFonts w:hint="eastAsia"/>
+        </w:rPr>
+        <w:t>--&gt;Dominator Tree</w:t>
+      </w:r>
+      <w:r>
+        <w:rPr>
+          <w:rFonts w:hint="eastAsia"/>
+        </w:rPr>
+        <w:t>的转换如下图</w:t>
+      </w:r>
+      <w:r>
+        <w:rPr>
+          <w:rFonts w:hint="eastAsia"/>
+        </w:rPr>
+        <w:t>:</w:t>
+      </w:r>
+    </w:p>
+    <w:p>
+      <w:pPr>
+        <w:jc w:val="center"/>
+      </w:pPr>
+      <w:r>
+        <w:rPr>
+          <w:rFonts w:hint="eastAsia"/>
+          <w:noProof/>
+        </w:rPr>
+        <w:drawing>
+          <wp:inline distT="0" distB="0" distL="0" distR="0">
+            <wp:extent cx="3310746" cy="2235478"/>
+            <wp:effectExtent l="19050" t="0" r="3954" b="0"/>
+            <wp:docPr id="5" name="图片 4"/>
+            <wp:cNvGraphicFramePr>
+              <a:graphicFrameLocks xmlns:a="http://schemas.openxmlformats.org/drawingml/2006/main" noChangeAspect="1"/>
+            </wp:cNvGraphicFramePr>
+            <a:graphic xmlns:a="http://schemas.openxmlformats.org/drawingml/2006/main">
+              <a:graphicData uri="http://schemas.openxmlformats.org/drawingml/2006/picture">
+                <pic:pic xmlns:pic="http://schemas.openxmlformats.org/drawingml/2006/picture">
+                  <pic:nvPicPr>
+                    <pic:cNvPr id="0" name="Picture 4"/>
+                    <pic:cNvPicPr>
+                      <a:picLocks noChangeAspect="1" noChangeArrowheads="1"/>
+                    </pic:cNvPicPr>
+                  </pic:nvPicPr>
+                  <pic:blipFill>
+                    <a:blip r:embed="rId11"/>
+                    <a:srcRect/>
+                    <a:stretch>
+                      <a:fillRect/>
+                    </a:stretch>
+                  </pic:blipFill>
+                  <pic:spPr bwMode="auto">
+                    <a:xfrm>
+                      <a:off x="0" y="0"/>
+                      <a:ext cx="3308337" cy="2233852"/>
+                    </a:xfrm>
+                    <a:prstGeom prst="rect">
+                      <a:avLst/>
+                    </a:prstGeom>
+                    <a:noFill/>
+                    <a:ln w="9525">
+                      <a:noFill/>
+                      <a:miter lim="800000"/>
+                      <a:headEnd/>
+                      <a:tailEnd/>
+                    </a:ln>
+                  </pic:spPr>
+                </pic:pic>
+              </a:graphicData>
+            </a:graphic>
+          </wp:inline>
+        </w:drawing>
+      </w:r>
+    </w:p>
+    <w:p>
+      <w:pPr>
+        <w:pStyle w:val="3"/>
+      </w:pPr>
+      <w:r>
+        <w:t>Garbage Collection</w:t>
+      </w:r>
+      <w:r>
+        <w:rPr>
+          <w:rFonts w:hint="eastAsia"/>
+        </w:rPr>
+        <w:t>(GC)</w:t>
+      </w:r>
+      <w:r>
+        <w:t xml:space="preserve"> Roots</w:t>
+      </w:r>
+    </w:p>
+    <w:p>
+      <w:r>
+        <w:t xml:space="preserve">A garbage collection root is an object that is accessible from outside the heap. </w:t>
+      </w:r>
+    </w:p>
+    <w:p>
+      <w:r>
+        <w:rPr>
+          <w:rFonts w:hint="eastAsia"/>
+        </w:rPr>
+        <w:t>The root set is all the data that is directly accessible to the program.This is the contents of the stack(s) , global/static variables.</w:t>
+      </w:r>
+    </w:p>
+    <w:p>
+      <w:pPr>
+        <w:rPr>
+          <w:rFonts w:hint="eastAsia"/>
+        </w:rPr>
+      </w:pPr>
+      <w:r>
+        <w:rPr>
+          <w:rFonts w:hint="eastAsia"/>
+        </w:rPr>
+        <w:t>当</w:t>
+      </w:r>
+      <w:r>
+        <w:rPr>
+          <w:rFonts w:hint="eastAsia"/>
+        </w:rPr>
+        <w:t>GC Root</w:t>
+      </w:r>
+      <w:r>
+        <w:rPr>
+          <w:rFonts w:hint="eastAsia"/>
+        </w:rPr>
+        <w:t>消亡</w:t>
+      </w:r>
+      <w:r>
+        <w:rPr>
+          <w:rFonts w:hint="eastAsia"/>
+        </w:rPr>
+        <w:t>时</w:t>
+      </w:r>
+      <w:r>
+        <w:rPr>
+          <w:rFonts w:hint="eastAsia"/>
+        </w:rPr>
+        <w:t>,</w:t>
+      </w:r>
+      <w:r>
+        <w:rPr>
+          <w:rFonts w:hint="eastAsia"/>
+        </w:rPr>
+        <w:t>只被该</w:t>
+      </w:r>
+      <w:r>
+        <w:rPr>
+          <w:rFonts w:hint="eastAsia"/>
+        </w:rPr>
+        <w:t>GC Root</w:t>
+      </w:r>
+      <w:r>
+        <w:rPr>
+          <w:rFonts w:hint="eastAsia"/>
+        </w:rPr>
+        <w:t>直接或间接引用的堆对象将会被垃圾回收掉</w:t>
+      </w:r>
+    </w:p>
+    <w:p>
+      <w:pPr>
+        <w:pStyle w:val="2"/>
+        <w:rPr>
+          <w:rFonts w:hint="eastAsia"/>
+        </w:rPr>
+      </w:pPr>
+      <w:r>
+        <w:rPr>
+          <w:rFonts w:hint="eastAsia"/>
+        </w:rPr>
+        <w:t>task(</w:t>
+      </w:r>
+      <w:r>
+        <w:rPr>
+          <w:rFonts w:hint="eastAsia"/>
+        </w:rPr>
+        <w:t>功能</w:t>
+      </w:r>
+      <w:r>
+        <w:rPr>
+          <w:rFonts w:hint="eastAsia"/>
+        </w:rPr>
+        <w:t>)</w:t>
+      </w:r>
+    </w:p>
+    <w:p>
+      <w:pPr>
+        <w:pStyle w:val="3"/>
+        <w:rPr>
+          <w:rFonts w:hint="eastAsia"/>
+        </w:rPr>
+      </w:pPr>
+      <w:r>
+        <w:t>Leak Suspect Report</w:t>
+      </w:r>
+      <w:r>
+        <w:rPr>
+          <w:rFonts w:hint="eastAsia"/>
+        </w:rPr>
+        <w:t>(</w:t>
+      </w:r>
+      <w:r>
+        <w:rPr>
+          <w:rFonts w:hint="eastAsia"/>
+        </w:rPr>
+        <w:t>泄露怀疑报告</w:t>
+      </w:r>
+      <w:r>
+        <w:rPr>
+          <w:rFonts w:hint="eastAsia"/>
+        </w:rPr>
+        <w:t>)</w:t>
+      </w:r>
+    </w:p>
+    <w:p>
+      <w:pPr>
+        <w:rPr>
+          <w:rFonts w:hint="eastAsia"/>
+        </w:rPr>
+      </w:pPr>
+      <w:r>
+        <w:rPr>
+          <w:rFonts w:hint="eastAsia"/>
+        </w:rPr>
+        <w:t>打开该功能的方式</w:t>
+      </w:r>
+      <w:r>
+        <w:rPr>
+          <w:rFonts w:hint="eastAsia"/>
+        </w:rPr>
+        <w:t>:</w:t>
+      </w:r>
+    </w:p>
+    <w:p>
+      <w:r>
+        <w:rPr>
+          <w:noProof/>
+        </w:rPr>
+        <w:lastRenderedPageBreak/>
+        <w:drawing>
+          <wp:inline distT="0" distB="0" distL="0" distR="0">
+            <wp:extent cx="3811079" cy="3131148"/>
+            <wp:effectExtent l="19050" t="0" r="0" b="0"/>
+            <wp:docPr id="6" name="图片 1"/>
+            <wp:cNvGraphicFramePr>
+              <a:graphicFrameLocks xmlns:a="http://schemas.openxmlformats.org/drawingml/2006/main" noChangeAspect="1"/>
+            </wp:cNvGraphicFramePr>
+            <a:graphic xmlns:a="http://schemas.openxmlformats.org/drawingml/2006/main">
+              <a:graphicData uri="http://schemas.openxmlformats.org/drawingml/2006/picture">
+                <pic:pic xmlns:pic="http://schemas.openxmlformats.org/drawingml/2006/picture">
+                  <pic:nvPicPr>
+                    <pic:cNvPr id="0" name="Picture 1"/>
+                    <pic:cNvPicPr>
+                      <a:picLocks noChangeAspect="1" noChangeArrowheads="1"/>
+                    </pic:cNvPicPr>
+                  </pic:nvPicPr>
+                  <pic:blipFill>
+                    <a:blip r:embed="rId12"/>
+                    <a:srcRect/>
+                    <a:stretch>
+                      <a:fillRect/>
+                    </a:stretch>
+                  </pic:blipFill>
+                  <pic:spPr bwMode="auto">
+                    <a:xfrm>
+                      <a:off x="0" y="0"/>
+                      <a:ext cx="3818864" cy="3137544"/>
+                    </a:xfrm>
+                    <a:prstGeom prst="rect">
+                      <a:avLst/>
+                    </a:prstGeom>
+                    <a:noFill/>
+                    <a:ln w="9525">
+                      <a:noFill/>
+                      <a:miter lim="800000"/>
+                      <a:headEnd/>
+                      <a:tailEnd/>
+                    </a:ln>
+                  </pic:spPr>
+                </pic:pic>
+              </a:graphicData>
+            </a:graphic>
+          </wp:inline>
+        </w:drawing>
+      </w:r>
+    </w:p>
+    <w:p/>
     <w:sectPr>
       <w:pgSz w:w="11906" w:h="16838"/>
       <w:pgMar w:top="1440" w:right="1800" w:bottom="1440" w:left="1800" w:header="851" w:footer="992" w:gutter="0"/>
@@ -541,6 +1767,133 @@
     </w:p>
   </w:footnote>
 </w:footnotes>
+</file>
+
+<file path=word/numbering.xml><?xml version="1.0" encoding="utf-8"?>
+<w:numbering xmlns:ve="http://schemas.openxmlformats.org/markup-compatibility/2006" xmlns:o="urn:schemas-microsoft-com:office:office" xmlns:r="http://schemas.openxmlformats.org/officeDocument/2006/relationships" xmlns:m="http://schemas.openxmlformats.org/officeDocument/2006/math" xmlns:v="urn:schemas-microsoft-com:vml" xmlns:wp="http://schemas.openxmlformats.org/drawingml/2006/wordprocessingDrawing" xmlns:w10="urn:schemas-microsoft-com:office:word" xmlns:w="http://schemas.openxmlformats.org/wordprocessingml/2006/main" xmlns:wne="http://schemas.microsoft.com/office/word/2006/wordml">
+  <w:abstractNum w:abstractNumId="0">
+    <w:nsid w:val="33FA469A"/>
+    <w:multiLevelType w:val="multilevel"/>
+    <w:tmpl w:val="DDAA4C66"/>
+    <w:lvl w:ilvl="0">
+      <w:start w:val="1"/>
+      <w:numFmt w:val="decimal"/>
+      <w:pStyle w:val="1"/>
+      <w:lvlText w:val="%1"/>
+      <w:lvlJc w:val="left"/>
+      <w:pPr>
+        <w:ind w:left="425" w:hanging="425"/>
+      </w:pPr>
+      <w:rPr>
+        <w:rFonts w:hint="eastAsia"/>
+      </w:rPr>
+    </w:lvl>
+    <w:lvl w:ilvl="1">
+      <w:start w:val="1"/>
+      <w:numFmt w:val="decimal"/>
+      <w:pStyle w:val="2"/>
+      <w:lvlText w:val="%1.%2"/>
+      <w:lvlJc w:val="left"/>
+      <w:pPr>
+        <w:ind w:left="992" w:hanging="567"/>
+      </w:pPr>
+      <w:rPr>
+        <w:rFonts w:hint="eastAsia"/>
+      </w:rPr>
+    </w:lvl>
+    <w:lvl w:ilvl="2">
+      <w:start w:val="1"/>
+      <w:numFmt w:val="decimal"/>
+      <w:pStyle w:val="3"/>
+      <w:lvlText w:val="%1.%2.%3"/>
+      <w:lvlJc w:val="left"/>
+      <w:pPr>
+        <w:ind w:left="1418" w:hanging="567"/>
+      </w:pPr>
+      <w:rPr>
+        <w:rFonts w:hint="eastAsia"/>
+      </w:rPr>
+    </w:lvl>
+    <w:lvl w:ilvl="3">
+      <w:start w:val="1"/>
+      <w:numFmt w:val="decimal"/>
+      <w:pStyle w:val="4"/>
+      <w:lvlText w:val="%1.%2.%3.%4"/>
+      <w:lvlJc w:val="left"/>
+      <w:pPr>
+        <w:ind w:left="1984" w:hanging="708"/>
+      </w:pPr>
+      <w:rPr>
+        <w:rFonts w:hint="eastAsia"/>
+      </w:rPr>
+    </w:lvl>
+    <w:lvl w:ilvl="4">
+      <w:start w:val="1"/>
+      <w:numFmt w:val="decimal"/>
+      <w:pStyle w:val="5"/>
+      <w:lvlText w:val="%1.%2.%3.%4.%5"/>
+      <w:lvlJc w:val="left"/>
+      <w:pPr>
+        <w:ind w:left="2551" w:hanging="850"/>
+      </w:pPr>
+      <w:rPr>
+        <w:rFonts w:hint="eastAsia"/>
+      </w:rPr>
+    </w:lvl>
+    <w:lvl w:ilvl="5">
+      <w:start w:val="1"/>
+      <w:numFmt w:val="decimal"/>
+      <w:pStyle w:val="6"/>
+      <w:lvlText w:val="%1.%2.%3.%4.%5.%6"/>
+      <w:lvlJc w:val="left"/>
+      <w:pPr>
+        <w:ind w:left="3260" w:hanging="1134"/>
+      </w:pPr>
+      <w:rPr>
+        <w:rFonts w:hint="eastAsia"/>
+      </w:rPr>
+    </w:lvl>
+    <w:lvl w:ilvl="6">
+      <w:start w:val="1"/>
+      <w:numFmt w:val="decimal"/>
+      <w:lvlText w:val="%1.%2.%3.%4.%5.%6.%7"/>
+      <w:lvlJc w:val="left"/>
+      <w:pPr>
+        <w:ind w:left="3827" w:hanging="1276"/>
+      </w:pPr>
+      <w:rPr>
+        <w:rFonts w:hint="eastAsia"/>
+      </w:rPr>
+    </w:lvl>
+    <w:lvl w:ilvl="7">
+      <w:start w:val="1"/>
+      <w:numFmt w:val="decimal"/>
+      <w:lvlText w:val="%1.%2.%3.%4.%5.%6.%7.%8"/>
+      <w:lvlJc w:val="left"/>
+      <w:pPr>
+        <w:ind w:left="4394" w:hanging="1418"/>
+      </w:pPr>
+      <w:rPr>
+        <w:rFonts w:hint="eastAsia"/>
+      </w:rPr>
+    </w:lvl>
+    <w:lvl w:ilvl="8">
+      <w:start w:val="1"/>
+      <w:numFmt w:val="decimal"/>
+      <w:lvlText w:val="%1.%2.%3.%4.%5.%6.%7.%8.%9"/>
+      <w:lvlJc w:val="left"/>
+      <w:pPr>
+        <w:ind w:left="5102" w:hanging="1700"/>
+      </w:pPr>
+      <w:rPr>
+        <w:rFonts w:hint="eastAsia"/>
+      </w:rPr>
+    </w:lvl>
+  </w:abstractNum>
+  <w:num w:numId="1">
+    <w:abstractNumId w:val="0"/>
+  </w:num>
+</w:numbering>
 </file>
 
 <file path=word/styles.xml><?xml version="1.0" encoding="utf-8"?>
@@ -712,10 +2065,13 @@
     <w:link w:val="1Char"/>
     <w:uiPriority w:val="9"/>
     <w:qFormat/>
-    <w:rsid w:val="00012361"/>
+    <w:rsid w:val="001F4F90"/>
     <w:pPr>
       <w:keepNext/>
       <w:keepLines/>
+      <w:numPr>
+        <w:numId w:val="1"/>
+      </w:numPr>
       <w:spacing w:before="340" w:after="330" w:line="578" w:lineRule="auto"/>
       <w:outlineLvl w:val="0"/>
     </w:pPr>
@@ -723,7 +2079,7 @@
       <w:b/>
       <w:bCs/>
       <w:kern w:val="44"/>
-      <w:sz w:val="44"/>
+      <w:sz w:val="36"/>
       <w:szCs w:val="44"/>
     </w:rPr>
   </w:style>
@@ -735,11 +2091,16 @@
     <w:uiPriority w:val="9"/>
     <w:unhideWhenUsed/>
     <w:qFormat/>
-    <w:rsid w:val="00012361"/>
+    <w:rsid w:val="00380761"/>
     <w:pPr>
       <w:keepNext/>
       <w:keepLines/>
-      <w:spacing w:before="260" w:after="260" w:line="416" w:lineRule="auto"/>
+      <w:numPr>
+        <w:ilvl w:val="1"/>
+        <w:numId w:val="1"/>
+      </w:numPr>
+      <w:spacing w:before="260" w:after="260" w:line="415" w:lineRule="auto"/>
+      <w:ind w:left="567"/>
       <w:outlineLvl w:val="1"/>
     </w:pPr>
     <w:rPr>
@@ -748,6 +2109,116 @@
       <w:bCs/>
       <w:sz w:val="32"/>
       <w:szCs w:val="32"/>
+    </w:rPr>
+  </w:style>
+  <w:style w:type="paragraph" w:styleId="3">
+    <w:name w:val="heading 3"/>
+    <w:basedOn w:val="a"/>
+    <w:next w:val="a"/>
+    <w:link w:val="3Char"/>
+    <w:uiPriority w:val="9"/>
+    <w:unhideWhenUsed/>
+    <w:qFormat/>
+    <w:rsid w:val="00863AF4"/>
+    <w:pPr>
+      <w:keepNext/>
+      <w:keepLines/>
+      <w:numPr>
+        <w:ilvl w:val="2"/>
+        <w:numId w:val="1"/>
+      </w:numPr>
+      <w:spacing w:before="260" w:after="260" w:line="415" w:lineRule="auto"/>
+      <w:ind w:left="567"/>
+      <w:outlineLvl w:val="2"/>
+    </w:pPr>
+    <w:rPr>
+      <w:b/>
+      <w:bCs/>
+      <w:sz w:val="32"/>
+      <w:szCs w:val="32"/>
+    </w:rPr>
+  </w:style>
+  <w:style w:type="paragraph" w:styleId="4">
+    <w:name w:val="heading 4"/>
+    <w:basedOn w:val="a"/>
+    <w:next w:val="a"/>
+    <w:link w:val="4Char"/>
+    <w:uiPriority w:val="9"/>
+    <w:semiHidden/>
+    <w:unhideWhenUsed/>
+    <w:qFormat/>
+    <w:rsid w:val="001F4F90"/>
+    <w:pPr>
+      <w:keepNext/>
+      <w:keepLines/>
+      <w:numPr>
+        <w:ilvl w:val="3"/>
+        <w:numId w:val="1"/>
+      </w:numPr>
+      <w:spacing w:before="280" w:after="290" w:line="376" w:lineRule="auto"/>
+      <w:outlineLvl w:val="3"/>
+    </w:pPr>
+    <w:rPr>
+      <w:rFonts w:asciiTheme="majorHAnsi" w:eastAsiaTheme="majorEastAsia" w:hAnsiTheme="majorHAnsi" w:cstheme="majorBidi"/>
+      <w:b/>
+      <w:bCs/>
+      <w:sz w:val="28"/>
+      <w:szCs w:val="28"/>
+    </w:rPr>
+  </w:style>
+  <w:style w:type="paragraph" w:styleId="5">
+    <w:name w:val="heading 5"/>
+    <w:basedOn w:val="a"/>
+    <w:next w:val="a"/>
+    <w:link w:val="5Char"/>
+    <w:uiPriority w:val="9"/>
+    <w:semiHidden/>
+    <w:unhideWhenUsed/>
+    <w:qFormat/>
+    <w:rsid w:val="001F4F90"/>
+    <w:pPr>
+      <w:keepNext/>
+      <w:keepLines/>
+      <w:numPr>
+        <w:ilvl w:val="4"/>
+        <w:numId w:val="1"/>
+      </w:numPr>
+      <w:spacing w:before="280" w:after="290" w:line="376" w:lineRule="auto"/>
+      <w:outlineLvl w:val="4"/>
+    </w:pPr>
+    <w:rPr>
+      <w:b/>
+      <w:bCs/>
+      <w:sz w:val="28"/>
+      <w:szCs w:val="28"/>
+    </w:rPr>
+  </w:style>
+  <w:style w:type="paragraph" w:styleId="6">
+    <w:name w:val="heading 6"/>
+    <w:basedOn w:val="a"/>
+    <w:next w:val="a"/>
+    <w:link w:val="6Char"/>
+    <w:uiPriority w:val="9"/>
+    <w:semiHidden/>
+    <w:unhideWhenUsed/>
+    <w:qFormat/>
+    <w:rsid w:val="001F4F90"/>
+    <w:pPr>
+      <w:keepNext/>
+      <w:keepLines/>
+      <w:numPr>
+        <w:ilvl w:val="5"/>
+        <w:numId w:val="1"/>
+      </w:numPr>
+      <w:spacing w:before="240" w:after="64" w:line="320" w:lineRule="auto"/>
+      <w:outlineLvl w:val="5"/>
+    </w:pPr>
+    <w:rPr>
+      <w:rFonts w:asciiTheme="majorHAnsi" w:eastAsiaTheme="majorEastAsia" w:hAnsiTheme="majorHAnsi" w:cstheme="majorBidi"/>
+      <w:b/>
+      <w:bCs/>
+      <w:sz w:val="24"/>
+      <w:szCs w:val="24"/>
     </w:rPr>
   </w:style>
   <w:style w:type="character" w:default="1" w:styleId="a0">
@@ -852,12 +2323,12 @@
     <w:basedOn w:val="a0"/>
     <w:link w:val="1"/>
     <w:uiPriority w:val="9"/>
-    <w:rsid w:val="00012361"/>
+    <w:rsid w:val="001F4F90"/>
     <w:rPr>
       <w:b/>
       <w:bCs/>
       <w:kern w:val="44"/>
-      <w:sz w:val="44"/>
+      <w:sz w:val="36"/>
       <w:szCs w:val="44"/>
     </w:rPr>
   </w:style>
@@ -893,7 +2364,7 @@
     <w:basedOn w:val="a0"/>
     <w:link w:val="2"/>
     <w:uiPriority w:val="9"/>
-    <w:rsid w:val="00012361"/>
+    <w:rsid w:val="00380761"/>
     <w:rPr>
       <w:rFonts w:asciiTheme="majorHAnsi" w:eastAsiaTheme="majorEastAsia" w:hAnsiTheme="majorHAnsi" w:cstheme="majorBidi"/>
       <w:b/>
@@ -925,6 +2396,90 @@
     <w:rPr>
       <w:sz w:val="18"/>
       <w:szCs w:val="18"/>
+    </w:rPr>
+  </w:style>
+  <w:style w:type="character" w:customStyle="1" w:styleId="3Char">
+    <w:name w:val="标题 3 Char"/>
+    <w:basedOn w:val="a0"/>
+    <w:link w:val="3"/>
+    <w:uiPriority w:val="9"/>
+    <w:rsid w:val="00863AF4"/>
+    <w:rPr>
+      <w:b/>
+      <w:bCs/>
+      <w:sz w:val="32"/>
+      <w:szCs w:val="32"/>
+    </w:rPr>
+  </w:style>
+  <w:style w:type="character" w:customStyle="1" w:styleId="4Char">
+    <w:name w:val="标题 4 Char"/>
+    <w:basedOn w:val="a0"/>
+    <w:link w:val="4"/>
+    <w:uiPriority w:val="9"/>
+    <w:semiHidden/>
+    <w:rsid w:val="001F4F90"/>
+    <w:rPr>
+      <w:rFonts w:asciiTheme="majorHAnsi" w:eastAsiaTheme="majorEastAsia" w:hAnsiTheme="majorHAnsi" w:cstheme="majorBidi"/>
+      <w:b/>
+      <w:bCs/>
+      <w:sz w:val="28"/>
+      <w:szCs w:val="28"/>
+    </w:rPr>
+  </w:style>
+  <w:style w:type="character" w:customStyle="1" w:styleId="5Char">
+    <w:name w:val="标题 5 Char"/>
+    <w:basedOn w:val="a0"/>
+    <w:link w:val="5"/>
+    <w:uiPriority w:val="9"/>
+    <w:semiHidden/>
+    <w:rsid w:val="001F4F90"/>
+    <w:rPr>
+      <w:b/>
+      <w:bCs/>
+      <w:sz w:val="28"/>
+      <w:szCs w:val="28"/>
+    </w:rPr>
+  </w:style>
+  <w:style w:type="character" w:customStyle="1" w:styleId="6Char">
+    <w:name w:val="标题 6 Char"/>
+    <w:basedOn w:val="a0"/>
+    <w:link w:val="6"/>
+    <w:uiPriority w:val="9"/>
+    <w:semiHidden/>
+    <w:rsid w:val="001F4F90"/>
+    <w:rPr>
+      <w:rFonts w:asciiTheme="majorHAnsi" w:eastAsiaTheme="majorEastAsia" w:hAnsiTheme="majorHAnsi" w:cstheme="majorBidi"/>
+      <w:b/>
+      <w:bCs/>
+      <w:sz w:val="24"/>
+      <w:szCs w:val="24"/>
+    </w:rPr>
+  </w:style>
+  <w:style w:type="paragraph" w:customStyle="1" w:styleId="p">
+    <w:name w:val="p"/>
+    <w:basedOn w:val="a"/>
+    <w:rsid w:val="00C53767"/>
+    <w:pPr>
+      <w:widowControl/>
+      <w:spacing w:before="240" w:after="100" w:afterAutospacing="1"/>
+      <w:jc w:val="left"/>
+    </w:pPr>
+    <w:rPr>
+      <w:rFonts w:ascii="宋体" w:eastAsia="宋体" w:hAnsi="宋体" w:cs="宋体"/>
+      <w:kern w:val="0"/>
+      <w:sz w:val="24"/>
+      <w:szCs w:val="24"/>
+    </w:rPr>
+  </w:style>
+  <w:style w:type="character" w:styleId="a7">
+    <w:name w:val="Strong"/>
+    <w:basedOn w:val="a0"/>
+    <w:uiPriority w:val="22"/>
+    <w:qFormat/>
+    <w:rsid w:val="0095378B"/>
+    <w:rPr>
+      <w:b/>
+      <w:bCs/>
     </w:rPr>
   </w:style>
 </w:styles>

</xml_diff>

<commit_message>
edit eclipse and spring-cloud
</commit_message>
<xml_diff>
--- a/eclipse笔记.docx
+++ b/eclipse笔记.docx
@@ -894,8 +894,374 @@
       </w:r>
     </w:p>
     <w:p>
+      <w:pPr>
+        <w:rPr>
+          <w:rFonts w:hint="eastAsia"/>
+        </w:rPr>
+      </w:pPr>
       <w:r>
         <w:t>-XX:MaxPermSize=128M</w:t>
+      </w:r>
+    </w:p>
+    <w:p>
+      <w:pPr>
+        <w:pStyle w:val="1"/>
+        <w:rPr>
+          <w:rFonts w:hint="eastAsia"/>
+        </w:rPr>
+      </w:pPr>
+      <w:r>
+        <w:rPr>
+          <w:rFonts w:hint="eastAsia"/>
+        </w:rPr>
+        <w:t>eclipse</w:t>
+      </w:r>
+      <w:r>
+        <w:rPr>
+          <w:rFonts w:hint="eastAsia"/>
+        </w:rPr>
+        <w:t>中使用</w:t>
+      </w:r>
+      <w:r>
+        <w:rPr>
+          <w:rFonts w:hint="eastAsia"/>
+        </w:rPr>
+        <w:t>lombok</w:t>
+      </w:r>
+    </w:p>
+    <w:p>
+      <w:pPr>
+        <w:rPr>
+          <w:rFonts w:hint="eastAsia"/>
+        </w:rPr>
+      </w:pPr>
+      <w:r>
+        <w:rPr>
+          <w:rFonts w:hint="eastAsia"/>
+        </w:rPr>
+        <w:t>lombok</w:t>
+      </w:r>
+      <w:r>
+        <w:rPr>
+          <w:rFonts w:hint="eastAsia"/>
+        </w:rPr>
+        <w:t>提供了简单的注解的形式来帮助我们简化消除一些必须有但显得很臃肿的</w:t>
+      </w:r>
+      <w:r>
+        <w:rPr>
+          <w:rFonts w:hint="eastAsia"/>
+        </w:rPr>
+        <w:t>Java</w:t>
+      </w:r>
+      <w:r>
+        <w:rPr>
+          <w:rFonts w:hint="eastAsia"/>
+        </w:rPr>
+        <w:t>代码</w:t>
+      </w:r>
+      <w:r>
+        <w:rPr>
+          <w:rFonts w:hint="eastAsia"/>
+        </w:rPr>
+        <w:t>.</w:t>
+      </w:r>
+      <w:r>
+        <w:rPr>
+          <w:rFonts w:hint="eastAsia"/>
+        </w:rPr>
+        <w:t>特别是相对于</w:t>
+      </w:r>
+      <w:r>
+        <w:rPr>
+          <w:rFonts w:hint="eastAsia"/>
+        </w:rPr>
+        <w:t>POJO</w:t>
+      </w:r>
+    </w:p>
+    <w:p>
+      <w:pPr>
+        <w:rPr>
+          <w:rFonts w:hint="eastAsia"/>
+        </w:rPr>
+      </w:pPr>
+      <w:r>
+        <w:rPr>
+          <w:rFonts w:hint="eastAsia"/>
+        </w:rPr>
+        <w:t>安装</w:t>
+      </w:r>
+      <w:r>
+        <w:rPr>
+          <w:rFonts w:hint="eastAsia"/>
+        </w:rPr>
+        <w:t>lombok</w:t>
+      </w:r>
+      <w:r>
+        <w:rPr>
+          <w:rFonts w:hint="eastAsia"/>
+        </w:rPr>
+        <w:t>的方法</w:t>
+      </w:r>
+    </w:p>
+    <w:p>
+      <w:pPr>
+        <w:pStyle w:val="a8"/>
+        <w:numPr>
+          <w:ilvl w:val="0"/>
+          <w:numId w:val="3"/>
+        </w:numPr>
+        <w:ind w:firstLineChars="0"/>
+        <w:rPr>
+          <w:rFonts w:hint="eastAsia"/>
+        </w:rPr>
+      </w:pPr>
+      <w:r>
+        <w:rPr>
+          <w:rFonts w:hint="eastAsia"/>
+        </w:rPr>
+        <w:t>下载</w:t>
+      </w:r>
+      <w:r>
+        <w:rPr>
+          <w:rFonts w:hint="eastAsia"/>
+        </w:rPr>
+        <w:t>lombok.jar</w:t>
+      </w:r>
+    </w:p>
+    <w:p>
+      <w:pPr>
+        <w:pStyle w:val="a8"/>
+        <w:numPr>
+          <w:ilvl w:val="0"/>
+          <w:numId w:val="3"/>
+        </w:numPr>
+        <w:ind w:firstLineChars="0"/>
+        <w:rPr>
+          <w:rFonts w:hint="eastAsia"/>
+        </w:rPr>
+      </w:pPr>
+      <w:r>
+        <w:rPr>
+          <w:rFonts w:hint="eastAsia"/>
+        </w:rPr>
+        <w:t>执行</w:t>
+      </w:r>
+      <w:r>
+        <w:rPr>
+          <w:rFonts w:hint="eastAsia"/>
+        </w:rPr>
+        <w:t xml:space="preserve"> </w:t>
+      </w:r>
+      <w:r>
+        <w:rPr>
+          <w:rFonts w:hint="eastAsia"/>
+        </w:rPr>
+        <w:t>Java -jar</w:t>
+      </w:r>
+      <w:r>
+        <w:rPr>
+          <w:rFonts w:hint="eastAsia"/>
+        </w:rPr>
+        <w:t xml:space="preserve"> lombok.jar</w:t>
+      </w:r>
+      <w:r>
+        <w:rPr>
+          <w:rFonts w:hint="eastAsia"/>
+        </w:rPr>
+        <w:t>,</w:t>
+      </w:r>
+      <w:r>
+        <w:rPr>
+          <w:rFonts w:hint="eastAsia"/>
+        </w:rPr>
+        <w:t>选择</w:t>
+      </w:r>
+      <w:r>
+        <w:rPr>
+          <w:rFonts w:hint="eastAsia"/>
+        </w:rPr>
+        <w:t>eclipse</w:t>
+      </w:r>
+      <w:r>
+        <w:rPr>
+          <w:rFonts w:hint="eastAsia"/>
+        </w:rPr>
+        <w:t>的安装路径</w:t>
+      </w:r>
+    </w:p>
+    <w:p>
+      <w:pPr>
+        <w:pStyle w:val="a8"/>
+        <w:numPr>
+          <w:ilvl w:val="0"/>
+          <w:numId w:val="3"/>
+        </w:numPr>
+        <w:ind w:firstLineChars="0"/>
+        <w:rPr>
+          <w:rFonts w:hint="eastAsia"/>
+        </w:rPr>
+      </w:pPr>
+      <w:r>
+        <w:rPr>
+          <w:rFonts w:hint="eastAsia"/>
+        </w:rPr>
+        <w:t>然后点</w:t>
+      </w:r>
+      <w:r>
+        <w:rPr>
+          <w:rFonts w:hint="eastAsia"/>
+        </w:rPr>
+        <w:t>install</w:t>
+      </w:r>
+      <w:r>
+        <w:rPr>
+          <w:rFonts w:hint="eastAsia"/>
+        </w:rPr>
+        <w:t>安装</w:t>
+      </w:r>
+      <w:r>
+        <w:rPr>
+          <w:rFonts w:hint="eastAsia"/>
+        </w:rPr>
+        <w:t>lombok</w:t>
+      </w:r>
+      <w:r>
+        <w:rPr>
+          <w:rFonts w:hint="eastAsia"/>
+        </w:rPr>
+        <w:t>到</w:t>
+      </w:r>
+      <w:r>
+        <w:rPr>
+          <w:rFonts w:hint="eastAsia"/>
+        </w:rPr>
+        <w:t>eclipse</w:t>
+      </w:r>
+    </w:p>
+    <w:p>
+      <w:pPr>
+        <w:rPr>
+          <w:rFonts w:hint="eastAsia"/>
+        </w:rPr>
+      </w:pPr>
+      <w:r>
+        <w:rPr>
+          <w:rFonts w:hint="eastAsia"/>
+        </w:rPr>
+        <w:t>如果上面的方法不成功</w:t>
+      </w:r>
+      <w:r>
+        <w:rPr>
+          <w:rFonts w:hint="eastAsia"/>
+        </w:rPr>
+        <w:t>,</w:t>
+      </w:r>
+      <w:r>
+        <w:rPr>
+          <w:rFonts w:hint="eastAsia"/>
+        </w:rPr>
+        <w:t>那么可以使用手动安装的方式</w:t>
+      </w:r>
+    </w:p>
+    <w:p>
+      <w:pPr>
+        <w:pStyle w:val="a8"/>
+        <w:numPr>
+          <w:ilvl w:val="0"/>
+          <w:numId w:val="4"/>
+        </w:numPr>
+        <w:ind w:firstLineChars="0"/>
+        <w:rPr>
+          <w:rFonts w:hint="eastAsia"/>
+        </w:rPr>
+      </w:pPr>
+      <w:r>
+        <w:rPr>
+          <w:rFonts w:hint="eastAsia"/>
+        </w:rPr>
+        <w:t>将</w:t>
+      </w:r>
+      <w:r>
+        <w:rPr>
+          <w:rFonts w:hint="eastAsia"/>
+        </w:rPr>
+        <w:t>lombok.jar</w:t>
+      </w:r>
+      <w:r>
+        <w:rPr>
+          <w:rFonts w:hint="eastAsia"/>
+        </w:rPr>
+        <w:t>放到</w:t>
+      </w:r>
+      <w:r>
+        <w:rPr>
+          <w:rFonts w:hint="eastAsia"/>
+        </w:rPr>
+        <w:t>eclipse</w:t>
+      </w:r>
+      <w:r>
+        <w:rPr>
+          <w:rFonts w:hint="eastAsia"/>
+        </w:rPr>
+        <w:t>安装根目录下</w:t>
+      </w:r>
+      <w:r>
+        <w:rPr>
+          <w:rFonts w:hint="eastAsia"/>
+        </w:rPr>
+        <w:t>.</w:t>
+      </w:r>
+    </w:p>
+    <w:p>
+      <w:pPr>
+        <w:pStyle w:val="a8"/>
+        <w:numPr>
+          <w:ilvl w:val="0"/>
+          <w:numId w:val="4"/>
+        </w:numPr>
+        <w:ind w:firstLineChars="0"/>
+      </w:pPr>
+      <w:r>
+        <w:rPr>
+          <w:rFonts w:hint="eastAsia"/>
+        </w:rPr>
+        <w:t>修改</w:t>
+      </w:r>
+      <w:r>
+        <w:rPr>
+          <w:rFonts w:hint="eastAsia"/>
+        </w:rPr>
+        <w:t>eclipse.ini</w:t>
+      </w:r>
+      <w:r>
+        <w:rPr>
+          <w:rFonts w:hint="eastAsia"/>
+        </w:rPr>
+        <w:t>文件</w:t>
+      </w:r>
+      <w:r>
+        <w:rPr>
+          <w:rFonts w:hint="eastAsia"/>
+        </w:rPr>
+        <w:t>,</w:t>
+      </w:r>
+      <w:r>
+        <w:rPr>
+          <w:rFonts w:hint="eastAsia"/>
+        </w:rPr>
+        <w:t>在文件末尾</w:t>
+      </w:r>
+      <w:r>
+        <w:rPr>
+          <w:rFonts w:hint="eastAsia"/>
+        </w:rPr>
+        <w:t>写入</w:t>
+      </w:r>
+      <w:r>
+        <w:rPr>
+          <w:rFonts w:hint="eastAsia"/>
+        </w:rPr>
+        <w:t>-Javaagent:lombok.jar</w:t>
       </w:r>
     </w:p>
     <w:p>
@@ -1126,6 +1492,7 @@
         <w:rPr>
           <w:noProof/>
         </w:rPr>
+        <w:lastRenderedPageBreak/>
         <w:drawing>
           <wp:inline distT="0" distB="0" distL="0" distR="0">
             <wp:extent cx="3405637" cy="1970236"/>
@@ -1303,7 +1670,6 @@
         <w:pStyle w:val="3"/>
       </w:pPr>
       <w:r>
-        <w:lastRenderedPageBreak/>
         <w:t>Dominator Tree</w:t>
       </w:r>
       <w:r>
@@ -1539,11 +1905,6 @@
       </w:r>
     </w:p>
     <w:p>
-      <w:pPr>
-        <w:rPr>
-          <w:rFonts w:hint="eastAsia"/>
-        </w:rPr>
-      </w:pPr>
       <w:r>
         <w:rPr>
           <w:rFonts w:hint="eastAsia"/>
@@ -1596,14 +1957,12 @@
     <w:p>
       <w:pPr>
         <w:pStyle w:val="2"/>
-        <w:rPr>
-          <w:rFonts w:hint="eastAsia"/>
-        </w:rPr>
-      </w:pPr>
-      <w:r>
-        <w:rPr>
-          <w:rFonts w:hint="eastAsia"/>
-        </w:rPr>
+      </w:pPr>
+      <w:r>
+        <w:rPr>
+          <w:rFonts w:hint="eastAsia"/>
+        </w:rPr>
+        <w:lastRenderedPageBreak/>
         <w:t>task(</w:t>
       </w:r>
       <w:r>
@@ -1622,9 +1981,6 @@
     <w:p>
       <w:pPr>
         <w:pStyle w:val="3"/>
-        <w:rPr>
-          <w:rFonts w:hint="eastAsia"/>
-        </w:rPr>
       </w:pPr>
       <w:r>
         <w:t>Leak Suspect Report</w:t>
@@ -1649,11 +2005,6 @@
       </w:r>
     </w:p>
     <w:p>
-      <w:pPr>
-        <w:rPr>
-          <w:rFonts w:hint="eastAsia"/>
-        </w:rPr>
-      </w:pPr>
       <w:r>
         <w:rPr>
           <w:rFonts w:hint="eastAsia"/>
@@ -1672,7 +2023,6 @@
         <w:rPr>
           <w:noProof/>
         </w:rPr>
-        <w:lastRenderedPageBreak/>
         <w:drawing>
           <wp:inline distT="0" distB="0" distL="0" distR="0">
             <wp:extent cx="3811079" cy="3131148"/>
@@ -1772,6 +2122,95 @@
 <file path=word/numbering.xml><?xml version="1.0" encoding="utf-8"?>
 <w:numbering xmlns:ve="http://schemas.openxmlformats.org/markup-compatibility/2006" xmlns:o="urn:schemas-microsoft-com:office:office" xmlns:r="http://schemas.openxmlformats.org/officeDocument/2006/relationships" xmlns:m="http://schemas.openxmlformats.org/officeDocument/2006/math" xmlns:v="urn:schemas-microsoft-com:vml" xmlns:wp="http://schemas.openxmlformats.org/drawingml/2006/wordprocessingDrawing" xmlns:w10="urn:schemas-microsoft-com:office:word" xmlns:w="http://schemas.openxmlformats.org/wordprocessingml/2006/main" xmlns:wne="http://schemas.microsoft.com/office/word/2006/wordml">
   <w:abstractNum w:abstractNumId="0">
+    <w:nsid w:val="070508FB"/>
+    <w:multiLevelType w:val="hybridMultilevel"/>
+    <w:tmpl w:val="AA68D6FE"/>
+    <w:lvl w:ilvl="0" w:tplc="04DCD9BC">
+      <w:start w:val="1"/>
+      <w:numFmt w:val="decimal"/>
+      <w:lvlText w:val="%1."/>
+      <w:lvlJc w:val="left"/>
+      <w:pPr>
+        <w:ind w:left="360" w:hanging="360"/>
+      </w:pPr>
+      <w:rPr>
+        <w:rFonts w:hint="default"/>
+      </w:rPr>
+    </w:lvl>
+    <w:lvl w:ilvl="1" w:tplc="04090019" w:tentative="1">
+      <w:start w:val="1"/>
+      <w:numFmt w:val="lowerLetter"/>
+      <w:lvlText w:val="%2)"/>
+      <w:lvlJc w:val="left"/>
+      <w:pPr>
+        <w:ind w:left="840" w:hanging="420"/>
+      </w:pPr>
+    </w:lvl>
+    <w:lvl w:ilvl="2" w:tplc="0409001B" w:tentative="1">
+      <w:start w:val="1"/>
+      <w:numFmt w:val="lowerRoman"/>
+      <w:lvlText w:val="%3."/>
+      <w:lvlJc w:val="right"/>
+      <w:pPr>
+        <w:ind w:left="1260" w:hanging="420"/>
+      </w:pPr>
+    </w:lvl>
+    <w:lvl w:ilvl="3" w:tplc="0409000F" w:tentative="1">
+      <w:start w:val="1"/>
+      <w:numFmt w:val="decimal"/>
+      <w:lvlText w:val="%4."/>
+      <w:lvlJc w:val="left"/>
+      <w:pPr>
+        <w:ind w:left="1680" w:hanging="420"/>
+      </w:pPr>
+    </w:lvl>
+    <w:lvl w:ilvl="4" w:tplc="04090019" w:tentative="1">
+      <w:start w:val="1"/>
+      <w:numFmt w:val="lowerLetter"/>
+      <w:lvlText w:val="%5)"/>
+      <w:lvlJc w:val="left"/>
+      <w:pPr>
+        <w:ind w:left="2100" w:hanging="420"/>
+      </w:pPr>
+    </w:lvl>
+    <w:lvl w:ilvl="5" w:tplc="0409001B" w:tentative="1">
+      <w:start w:val="1"/>
+      <w:numFmt w:val="lowerRoman"/>
+      <w:lvlText w:val="%6."/>
+      <w:lvlJc w:val="right"/>
+      <w:pPr>
+        <w:ind w:left="2520" w:hanging="420"/>
+      </w:pPr>
+    </w:lvl>
+    <w:lvl w:ilvl="6" w:tplc="0409000F" w:tentative="1">
+      <w:start w:val="1"/>
+      <w:numFmt w:val="decimal"/>
+      <w:lvlText w:val="%7."/>
+      <w:lvlJc w:val="left"/>
+      <w:pPr>
+        <w:ind w:left="2940" w:hanging="420"/>
+      </w:pPr>
+    </w:lvl>
+    <w:lvl w:ilvl="7" w:tplc="04090019" w:tentative="1">
+      <w:start w:val="1"/>
+      <w:numFmt w:val="lowerLetter"/>
+      <w:lvlText w:val="%8)"/>
+      <w:lvlJc w:val="left"/>
+      <w:pPr>
+        <w:ind w:left="3360" w:hanging="420"/>
+      </w:pPr>
+    </w:lvl>
+    <w:lvl w:ilvl="8" w:tplc="0409001B" w:tentative="1">
+      <w:start w:val="1"/>
+      <w:numFmt w:val="lowerRoman"/>
+      <w:lvlText w:val="%9."/>
+      <w:lvlJc w:val="right"/>
+      <w:pPr>
+        <w:ind w:left="3780" w:hanging="420"/>
+      </w:pPr>
+    </w:lvl>
+  </w:abstractNum>
+  <w:abstractNum w:abstractNumId="1">
     <w:nsid w:val="33FA469A"/>
     <w:multiLevelType w:val="multilevel"/>
     <w:tmpl w:val="DDAA4C66"/>
@@ -1890,7 +2329,191 @@
       </w:rPr>
     </w:lvl>
   </w:abstractNum>
+  <w:abstractNum w:abstractNumId="2">
+    <w:nsid w:val="509409D6"/>
+    <w:multiLevelType w:val="hybridMultilevel"/>
+    <w:tmpl w:val="48E859A4"/>
+    <w:lvl w:ilvl="0" w:tplc="1536055E">
+      <w:start w:val="1"/>
+      <w:numFmt w:val="decimal"/>
+      <w:lvlText w:val="%1."/>
+      <w:lvlJc w:val="left"/>
+      <w:pPr>
+        <w:ind w:left="360" w:hanging="360"/>
+      </w:pPr>
+      <w:rPr>
+        <w:rFonts w:hint="default"/>
+      </w:rPr>
+    </w:lvl>
+    <w:lvl w:ilvl="1" w:tplc="04090019" w:tentative="1">
+      <w:start w:val="1"/>
+      <w:numFmt w:val="lowerLetter"/>
+      <w:lvlText w:val="%2)"/>
+      <w:lvlJc w:val="left"/>
+      <w:pPr>
+        <w:ind w:left="840" w:hanging="420"/>
+      </w:pPr>
+    </w:lvl>
+    <w:lvl w:ilvl="2" w:tplc="0409001B" w:tentative="1">
+      <w:start w:val="1"/>
+      <w:numFmt w:val="lowerRoman"/>
+      <w:lvlText w:val="%3."/>
+      <w:lvlJc w:val="right"/>
+      <w:pPr>
+        <w:ind w:left="1260" w:hanging="420"/>
+      </w:pPr>
+    </w:lvl>
+    <w:lvl w:ilvl="3" w:tplc="0409000F" w:tentative="1">
+      <w:start w:val="1"/>
+      <w:numFmt w:val="decimal"/>
+      <w:lvlText w:val="%4."/>
+      <w:lvlJc w:val="left"/>
+      <w:pPr>
+        <w:ind w:left="1680" w:hanging="420"/>
+      </w:pPr>
+    </w:lvl>
+    <w:lvl w:ilvl="4" w:tplc="04090019" w:tentative="1">
+      <w:start w:val="1"/>
+      <w:numFmt w:val="lowerLetter"/>
+      <w:lvlText w:val="%5)"/>
+      <w:lvlJc w:val="left"/>
+      <w:pPr>
+        <w:ind w:left="2100" w:hanging="420"/>
+      </w:pPr>
+    </w:lvl>
+    <w:lvl w:ilvl="5" w:tplc="0409001B" w:tentative="1">
+      <w:start w:val="1"/>
+      <w:numFmt w:val="lowerRoman"/>
+      <w:lvlText w:val="%6."/>
+      <w:lvlJc w:val="right"/>
+      <w:pPr>
+        <w:ind w:left="2520" w:hanging="420"/>
+      </w:pPr>
+    </w:lvl>
+    <w:lvl w:ilvl="6" w:tplc="0409000F" w:tentative="1">
+      <w:start w:val="1"/>
+      <w:numFmt w:val="decimal"/>
+      <w:lvlText w:val="%7."/>
+      <w:lvlJc w:val="left"/>
+      <w:pPr>
+        <w:ind w:left="2940" w:hanging="420"/>
+      </w:pPr>
+    </w:lvl>
+    <w:lvl w:ilvl="7" w:tplc="04090019" w:tentative="1">
+      <w:start w:val="1"/>
+      <w:numFmt w:val="lowerLetter"/>
+      <w:lvlText w:val="%8)"/>
+      <w:lvlJc w:val="left"/>
+      <w:pPr>
+        <w:ind w:left="3360" w:hanging="420"/>
+      </w:pPr>
+    </w:lvl>
+    <w:lvl w:ilvl="8" w:tplc="0409001B" w:tentative="1">
+      <w:start w:val="1"/>
+      <w:numFmt w:val="lowerRoman"/>
+      <w:lvlText w:val="%9."/>
+      <w:lvlJc w:val="right"/>
+      <w:pPr>
+        <w:ind w:left="3780" w:hanging="420"/>
+      </w:pPr>
+    </w:lvl>
+  </w:abstractNum>
+  <w:abstractNum w:abstractNumId="3">
+    <w:nsid w:val="6DAF1E68"/>
+    <w:multiLevelType w:val="hybridMultilevel"/>
+    <w:tmpl w:val="4DA64BF6"/>
+    <w:lvl w:ilvl="0" w:tplc="0409000F">
+      <w:start w:val="1"/>
+      <w:numFmt w:val="decimal"/>
+      <w:lvlText w:val="%1."/>
+      <w:lvlJc w:val="left"/>
+      <w:pPr>
+        <w:ind w:left="420" w:hanging="420"/>
+      </w:pPr>
+    </w:lvl>
+    <w:lvl w:ilvl="1" w:tplc="04090019" w:tentative="1">
+      <w:start w:val="1"/>
+      <w:numFmt w:val="lowerLetter"/>
+      <w:lvlText w:val="%2)"/>
+      <w:lvlJc w:val="left"/>
+      <w:pPr>
+        <w:ind w:left="840" w:hanging="420"/>
+      </w:pPr>
+    </w:lvl>
+    <w:lvl w:ilvl="2" w:tplc="0409001B" w:tentative="1">
+      <w:start w:val="1"/>
+      <w:numFmt w:val="lowerRoman"/>
+      <w:lvlText w:val="%3."/>
+      <w:lvlJc w:val="right"/>
+      <w:pPr>
+        <w:ind w:left="1260" w:hanging="420"/>
+      </w:pPr>
+    </w:lvl>
+    <w:lvl w:ilvl="3" w:tplc="0409000F" w:tentative="1">
+      <w:start w:val="1"/>
+      <w:numFmt w:val="decimal"/>
+      <w:lvlText w:val="%4."/>
+      <w:lvlJc w:val="left"/>
+      <w:pPr>
+        <w:ind w:left="1680" w:hanging="420"/>
+      </w:pPr>
+    </w:lvl>
+    <w:lvl w:ilvl="4" w:tplc="04090019" w:tentative="1">
+      <w:start w:val="1"/>
+      <w:numFmt w:val="lowerLetter"/>
+      <w:lvlText w:val="%5)"/>
+      <w:lvlJc w:val="left"/>
+      <w:pPr>
+        <w:ind w:left="2100" w:hanging="420"/>
+      </w:pPr>
+    </w:lvl>
+    <w:lvl w:ilvl="5" w:tplc="0409001B" w:tentative="1">
+      <w:start w:val="1"/>
+      <w:numFmt w:val="lowerRoman"/>
+      <w:lvlText w:val="%6."/>
+      <w:lvlJc w:val="right"/>
+      <w:pPr>
+        <w:ind w:left="2520" w:hanging="420"/>
+      </w:pPr>
+    </w:lvl>
+    <w:lvl w:ilvl="6" w:tplc="0409000F" w:tentative="1">
+      <w:start w:val="1"/>
+      <w:numFmt w:val="decimal"/>
+      <w:lvlText w:val="%7."/>
+      <w:lvlJc w:val="left"/>
+      <w:pPr>
+        <w:ind w:left="2940" w:hanging="420"/>
+      </w:pPr>
+    </w:lvl>
+    <w:lvl w:ilvl="7" w:tplc="04090019" w:tentative="1">
+      <w:start w:val="1"/>
+      <w:numFmt w:val="lowerLetter"/>
+      <w:lvlText w:val="%8)"/>
+      <w:lvlJc w:val="left"/>
+      <w:pPr>
+        <w:ind w:left="3360" w:hanging="420"/>
+      </w:pPr>
+    </w:lvl>
+    <w:lvl w:ilvl="8" w:tplc="0409001B" w:tentative="1">
+      <w:start w:val="1"/>
+      <w:numFmt w:val="lowerRoman"/>
+      <w:lvlText w:val="%9."/>
+      <w:lvlJc w:val="right"/>
+      <w:pPr>
+        <w:ind w:left="3780" w:hanging="420"/>
+      </w:pPr>
+    </w:lvl>
+  </w:abstractNum>
   <w:num w:numId="1">
+    <w:abstractNumId w:val="1"/>
+  </w:num>
+  <w:num w:numId="2">
+    <w:abstractNumId w:val="3"/>
+  </w:num>
+  <w:num w:numId="3">
+    <w:abstractNumId w:val="2"/>
+  </w:num>
+  <w:num w:numId="4">
     <w:abstractNumId w:val="0"/>
   </w:num>
 </w:numbering>
@@ -2100,7 +2723,6 @@
         <w:numId w:val="1"/>
       </w:numPr>
       <w:spacing w:before="260" w:after="260" w:line="415" w:lineRule="auto"/>
-      <w:ind w:left="567"/>
       <w:outlineLvl w:val="1"/>
     </w:pPr>
     <w:rPr>
@@ -2128,7 +2750,6 @@
         <w:numId w:val="1"/>
       </w:numPr>
       <w:spacing w:before="260" w:after="260" w:line="415" w:lineRule="auto"/>
-      <w:ind w:left="567"/>
       <w:outlineLvl w:val="2"/>
     </w:pPr>
     <w:rPr>
@@ -2482,6 +3103,16 @@
       <w:bCs/>
     </w:rPr>
   </w:style>
+  <w:style w:type="paragraph" w:styleId="a8">
+    <w:name w:val="List Paragraph"/>
+    <w:basedOn w:val="a"/>
+    <w:uiPriority w:val="34"/>
+    <w:qFormat/>
+    <w:rsid w:val="005C1478"/>
+    <w:pPr>
+      <w:ind w:firstLineChars="200" w:firstLine="420"/>
+    </w:pPr>
+  </w:style>
 </w:styles>
 </file>
 

</xml_diff>